<commit_message>
Update Rocnikova Praca Partl.docx
</commit_message>
<xml_diff>
--- a/Rocnikova Praca Partl.docx
+++ b/Rocnikova Praca Partl.docx
@@ -165,31 +165,10 @@
         </w:rPr>
       </w:pPr>
       <w:bookmarkStart w:id="0" w:name="_Toc102191181"/>
-      <w:bookmarkStart w:id="1" w:name="_Toc164617125"/>
+      <w:bookmarkStart w:id="1" w:name="_Toc164626899"/>
       <w:r>
         <w:lastRenderedPageBreak/>
         <w:t>Obsah</w:t>
-      </w:r>
-      <w:r>
-        <w:t xml:space="preserve"> </w:t>
-      </w:r>
-      <w:r>
-        <w:rPr>
-          <w:color w:val="A6A6A6"/>
-        </w:rPr>
-        <w:t>(štýl Nadpis Kapitoly</w:t>
-      </w:r>
-      <w:r>
-        <w:rPr>
-          <w:color w:val="A6A6A6"/>
-        </w:rPr>
-        <w:t>, bez čísla</w:t>
-      </w:r>
-      <w:r>
-        <w:rPr>
-          <w:color w:val="A6A6A6"/>
-        </w:rPr>
-        <w:t>)</w:t>
       </w:r>
       <w:bookmarkEnd w:id="1"/>
     </w:p>
@@ -225,13 +204,7 @@
         <w:fldChar w:fldCharType="separate"/>
       </w:r>
       <w:r>
-        <w:t xml:space="preserve">Obsah </w:t>
-      </w:r>
-      <w:r>
-        <w:rPr>
-          <w:color w:val="A6A6A6"/>
-        </w:rPr>
-        <w:t>(štýl Nadpis Kapitoly, bez čísla)</w:t>
+        <w:t>Obsah</w:t>
       </w:r>
       <w:r>
         <w:rPr>
@@ -249,7 +222,7 @@
         <w:rPr>
           <w:webHidden/>
         </w:rPr>
-        <w:instrText xml:space="preserve"> PAGEREF _Toc164617125 \h </w:instrText>
+        <w:instrText xml:space="preserve"> PAGEREF _Toc164626899 \h </w:instrText>
       </w:r>
       <w:r>
         <w:rPr>
@@ -289,13 +262,7 @@
         </w:rPr>
       </w:pPr>
       <w:r>
-        <w:t xml:space="preserve">Anotácia </w:t>
-      </w:r>
-      <w:r>
-        <w:rPr>
-          <w:color w:val="A6A6A6"/>
-        </w:rPr>
-        <w:t>(štýl Nadpis Kapitoly, bez čísla)</w:t>
+        <w:t>Anotácia</w:t>
       </w:r>
       <w:r>
         <w:rPr>
@@ -313,7 +280,7 @@
         <w:rPr>
           <w:webHidden/>
         </w:rPr>
-        <w:instrText xml:space="preserve"> PAGEREF _Toc164617126 \h </w:instrText>
+        <w:instrText xml:space="preserve"> PAGEREF _Toc164626900 \h </w:instrText>
       </w:r>
       <w:r>
         <w:rPr>
@@ -368,7 +335,7 @@
         <w:tab/>
       </w:r>
       <w:r>
-        <w:t>DHCP</w:t>
+        <w:t>TCP/IP</w:t>
       </w:r>
       <w:r>
         <w:rPr>
@@ -386,7 +353,7 @@
         <w:rPr>
           <w:webHidden/>
         </w:rPr>
-        <w:instrText xml:space="preserve"> PAGEREF _Toc164617127 \h </w:instrText>
+        <w:instrText xml:space="preserve"> PAGEREF _Toc164626901 \h </w:instrText>
       </w:r>
       <w:r>
         <w:rPr>
@@ -455,7 +422,7 @@
         <w:rPr>
           <w:webHidden/>
         </w:rPr>
-        <w:instrText xml:space="preserve"> PAGEREF _Toc164617128 \h </w:instrText>
+        <w:instrText xml:space="preserve"> PAGEREF _Toc164626902 \h </w:instrText>
       </w:r>
       <w:r>
         <w:rPr>
@@ -506,7 +473,7 @@
         <w:tab/>
       </w:r>
       <w:r>
-        <w:t>Ako DHCP funguje</w:t>
+        <w:t>Funkcie TCP/IP</w:t>
       </w:r>
       <w:r>
         <w:rPr>
@@ -524,7 +491,7 @@
         <w:rPr>
           <w:webHidden/>
         </w:rPr>
-        <w:instrText xml:space="preserve"> PAGEREF _Toc164617129 \h </w:instrText>
+        <w:instrText xml:space="preserve"> PAGEREF _Toc164626903 \h </w:instrText>
       </w:r>
       <w:r>
         <w:rPr>
@@ -575,7 +542,7 @@
         <w:tab/>
       </w:r>
       <w:r>
-        <w:t>Výhody DHCP</w:t>
+        <w:t>Vrstvy TCP/IP</w:t>
       </w:r>
       <w:r>
         <w:rPr>
@@ -593,7 +560,7 @@
         <w:rPr>
           <w:webHidden/>
         </w:rPr>
-        <w:instrText xml:space="preserve"> PAGEREF _Toc164617130 \h </w:instrText>
+        <w:instrText xml:space="preserve"> PAGEREF _Toc164626904 \h </w:instrText>
       </w:r>
       <w:r>
         <w:rPr>
@@ -611,6 +578,282 @@
           <w:webHidden/>
         </w:rPr>
         <w:t>4</w:t>
+      </w:r>
+      <w:r>
+        <w:rPr>
+          <w:webHidden/>
+        </w:rPr>
+        <w:fldChar w:fldCharType="end"/>
+      </w:r>
+    </w:p>
+    <w:p>
+      <w:pPr>
+        <w:pStyle w:val="TOC3"/>
+        <w:rPr>
+          <w:rFonts w:asciiTheme="minorHAnsi" w:eastAsiaTheme="minorEastAsia" w:hAnsiTheme="minorHAnsi" w:cstheme="minorBidi"/>
+          <w:iCs w:val="0"/>
+          <w:kern w:val="2"/>
+          <w:lang w:val="en-US"/>
+          <w14:ligatures w14:val="standardContextual"/>
+        </w:rPr>
+      </w:pPr>
+      <w:r>
+        <w:t>1.3.1</w:t>
+      </w:r>
+      <w:r>
+        <w:rPr>
+          <w:rFonts w:asciiTheme="minorHAnsi" w:eastAsiaTheme="minorEastAsia" w:hAnsiTheme="minorHAnsi" w:cstheme="minorBidi"/>
+          <w:iCs w:val="0"/>
+          <w:kern w:val="2"/>
+          <w:lang w:val="en-US"/>
+          <w14:ligatures w14:val="standardContextual"/>
+        </w:rPr>
+        <w:tab/>
+      </w:r>
+      <w:r>
+        <w:t>Aplikačná vrstva</w:t>
+      </w:r>
+      <w:r>
+        <w:rPr>
+          <w:webHidden/>
+        </w:rPr>
+        <w:tab/>
+      </w:r>
+      <w:r>
+        <w:rPr>
+          <w:webHidden/>
+        </w:rPr>
+        <w:fldChar w:fldCharType="begin"/>
+      </w:r>
+      <w:r>
+        <w:rPr>
+          <w:webHidden/>
+        </w:rPr>
+        <w:instrText xml:space="preserve"> PAGEREF _Toc164626905 \h </w:instrText>
+      </w:r>
+      <w:r>
+        <w:rPr>
+          <w:webHidden/>
+        </w:rPr>
+      </w:r>
+      <w:r>
+        <w:rPr>
+          <w:webHidden/>
+        </w:rPr>
+        <w:fldChar w:fldCharType="separate"/>
+      </w:r>
+      <w:r>
+        <w:rPr>
+          <w:webHidden/>
+        </w:rPr>
+        <w:t>4</w:t>
+      </w:r>
+      <w:r>
+        <w:rPr>
+          <w:webHidden/>
+        </w:rPr>
+        <w:fldChar w:fldCharType="end"/>
+      </w:r>
+    </w:p>
+    <w:p>
+      <w:pPr>
+        <w:pStyle w:val="TOC3"/>
+        <w:rPr>
+          <w:rFonts w:asciiTheme="minorHAnsi" w:eastAsiaTheme="minorEastAsia" w:hAnsiTheme="minorHAnsi" w:cstheme="minorBidi"/>
+          <w:iCs w:val="0"/>
+          <w:kern w:val="2"/>
+          <w:lang w:val="en-US"/>
+          <w14:ligatures w14:val="standardContextual"/>
+        </w:rPr>
+      </w:pPr>
+      <w:r>
+        <w:t>1.3.2</w:t>
+      </w:r>
+      <w:r>
+        <w:rPr>
+          <w:rFonts w:asciiTheme="minorHAnsi" w:eastAsiaTheme="minorEastAsia" w:hAnsiTheme="minorHAnsi" w:cstheme="minorBidi"/>
+          <w:iCs w:val="0"/>
+          <w:kern w:val="2"/>
+          <w:lang w:val="en-US"/>
+          <w14:ligatures w14:val="standardContextual"/>
+        </w:rPr>
+        <w:tab/>
+      </w:r>
+      <w:r>
+        <w:t>Transportná vrstva</w:t>
+      </w:r>
+      <w:r>
+        <w:rPr>
+          <w:webHidden/>
+        </w:rPr>
+        <w:tab/>
+      </w:r>
+      <w:r>
+        <w:rPr>
+          <w:webHidden/>
+        </w:rPr>
+        <w:fldChar w:fldCharType="begin"/>
+      </w:r>
+      <w:r>
+        <w:rPr>
+          <w:webHidden/>
+        </w:rPr>
+        <w:instrText xml:space="preserve"> PAGEREF _Toc164626906 \h </w:instrText>
+      </w:r>
+      <w:r>
+        <w:rPr>
+          <w:webHidden/>
+        </w:rPr>
+      </w:r>
+      <w:r>
+        <w:rPr>
+          <w:webHidden/>
+        </w:rPr>
+        <w:fldChar w:fldCharType="separate"/>
+      </w:r>
+      <w:r>
+        <w:rPr>
+          <w:webHidden/>
+        </w:rPr>
+        <w:t>4</w:t>
+      </w:r>
+      <w:r>
+        <w:rPr>
+          <w:webHidden/>
+        </w:rPr>
+        <w:fldChar w:fldCharType="end"/>
+      </w:r>
+    </w:p>
+    <w:p>
+      <w:pPr>
+        <w:pStyle w:val="TOC3"/>
+        <w:rPr>
+          <w:rFonts w:asciiTheme="minorHAnsi" w:eastAsiaTheme="minorEastAsia" w:hAnsiTheme="minorHAnsi" w:cstheme="minorBidi"/>
+          <w:iCs w:val="0"/>
+          <w:kern w:val="2"/>
+          <w:lang w:val="en-US"/>
+          <w14:ligatures w14:val="standardContextual"/>
+        </w:rPr>
+      </w:pPr>
+      <w:r>
+        <w:t>1.3.3</w:t>
+      </w:r>
+      <w:r>
+        <w:rPr>
+          <w:rFonts w:asciiTheme="minorHAnsi" w:eastAsiaTheme="minorEastAsia" w:hAnsiTheme="minorHAnsi" w:cstheme="minorBidi"/>
+          <w:iCs w:val="0"/>
+          <w:kern w:val="2"/>
+          <w:lang w:val="en-US"/>
+          <w14:ligatures w14:val="standardContextual"/>
+        </w:rPr>
+        <w:tab/>
+      </w:r>
+      <w:r>
+        <w:t>Internetová vrstva</w:t>
+      </w:r>
+      <w:r>
+        <w:rPr>
+          <w:webHidden/>
+        </w:rPr>
+        <w:tab/>
+      </w:r>
+      <w:r>
+        <w:rPr>
+          <w:webHidden/>
+        </w:rPr>
+        <w:fldChar w:fldCharType="begin"/>
+      </w:r>
+      <w:r>
+        <w:rPr>
+          <w:webHidden/>
+        </w:rPr>
+        <w:instrText xml:space="preserve"> PAGEREF _Toc164626907 \h </w:instrText>
+      </w:r>
+      <w:r>
+        <w:rPr>
+          <w:webHidden/>
+        </w:rPr>
+      </w:r>
+      <w:r>
+        <w:rPr>
+          <w:webHidden/>
+        </w:rPr>
+        <w:fldChar w:fldCharType="separate"/>
+      </w:r>
+      <w:r>
+        <w:rPr>
+          <w:webHidden/>
+        </w:rPr>
+        <w:t>4</w:t>
+      </w:r>
+      <w:r>
+        <w:rPr>
+          <w:webHidden/>
+        </w:rPr>
+        <w:fldChar w:fldCharType="end"/>
+      </w:r>
+    </w:p>
+    <w:p>
+      <w:pPr>
+        <w:pStyle w:val="TOC3"/>
+        <w:rPr>
+          <w:rFonts w:asciiTheme="minorHAnsi" w:eastAsiaTheme="minorEastAsia" w:hAnsiTheme="minorHAnsi" w:cstheme="minorBidi"/>
+          <w:iCs w:val="0"/>
+          <w:kern w:val="2"/>
+          <w:lang w:val="en-US"/>
+          <w14:ligatures w14:val="standardContextual"/>
+        </w:rPr>
+      </w:pPr>
+      <w:r>
+        <w:t>1.3.4</w:t>
+      </w:r>
+      <w:r>
+        <w:rPr>
+          <w:rFonts w:asciiTheme="minorHAnsi" w:eastAsiaTheme="minorEastAsia" w:hAnsiTheme="minorHAnsi" w:cstheme="minorBidi"/>
+          <w:iCs w:val="0"/>
+          <w:kern w:val="2"/>
+          <w:lang w:val="en-US"/>
+          <w14:ligatures w14:val="standardContextual"/>
+        </w:rPr>
+        <w:tab/>
+      </w:r>
+      <w:r>
+        <w:t>Datalinková vrstva</w:t>
+      </w:r>
+      <w:r>
+        <w:rPr>
+          <w:webHidden/>
+        </w:rPr>
+        <w:tab/>
+      </w:r>
+      <w:r>
+        <w:rPr>
+          <w:webHidden/>
+        </w:rPr>
+        <w:fldChar w:fldCharType="begin"/>
+      </w:r>
+      <w:r>
+        <w:rPr>
+          <w:webHidden/>
+        </w:rPr>
+        <w:instrText xml:space="preserve"> PAGEREF _Toc164626908 \h </w:instrText>
+      </w:r>
+      <w:r>
+        <w:rPr>
+          <w:webHidden/>
+        </w:rPr>
+      </w:r>
+      <w:r>
+        <w:rPr>
+          <w:webHidden/>
+        </w:rPr>
+        <w:fldChar w:fldCharType="separate"/>
+      </w:r>
+      <w:r>
+        <w:rPr>
+          <w:webHidden/>
+        </w:rPr>
+        <w:t>5</w:t>
       </w:r>
       <w:r>
         <w:rPr>
@@ -644,7 +887,7 @@
         <w:tab/>
       </w:r>
       <w:r>
-        <w:t>Nevýhody DHCP</w:t>
+        <w:t>MAC adresa</w:t>
       </w:r>
       <w:r>
         <w:rPr>
@@ -662,7 +905,7 @@
         <w:rPr>
           <w:webHidden/>
         </w:rPr>
-        <w:instrText xml:space="preserve"> PAGEREF _Toc164617131 \h </w:instrText>
+        <w:instrText xml:space="preserve"> PAGEREF _Toc164626909 \h </w:instrText>
       </w:r>
       <w:r>
         <w:rPr>
@@ -679,7 +922,145 @@
         <w:rPr>
           <w:webHidden/>
         </w:rPr>
-        <w:t>4</w:t>
+        <w:t>5</w:t>
+      </w:r>
+      <w:r>
+        <w:rPr>
+          <w:webHidden/>
+        </w:rPr>
+        <w:fldChar w:fldCharType="end"/>
+      </w:r>
+    </w:p>
+    <w:p>
+      <w:pPr>
+        <w:pStyle w:val="TOC2"/>
+        <w:rPr>
+          <w:rFonts w:asciiTheme="minorHAnsi" w:eastAsiaTheme="minorEastAsia" w:hAnsiTheme="minorHAnsi" w:cstheme="minorBidi"/>
+          <w:kern w:val="2"/>
+          <w:szCs w:val="24"/>
+          <w:lang w:val="en-US"/>
+          <w14:ligatures w14:val="standardContextual"/>
+        </w:rPr>
+      </w:pPr>
+      <w:r>
+        <w:t>1.5</w:t>
+      </w:r>
+      <w:r>
+        <w:rPr>
+          <w:rFonts w:asciiTheme="minorHAnsi" w:eastAsiaTheme="minorEastAsia" w:hAnsiTheme="minorHAnsi" w:cstheme="minorBidi"/>
+          <w:kern w:val="2"/>
+          <w:szCs w:val="24"/>
+          <w:lang w:val="en-US"/>
+          <w14:ligatures w14:val="standardContextual"/>
+        </w:rPr>
+        <w:tab/>
+      </w:r>
+      <w:r>
+        <w:t>IP adresa</w:t>
+      </w:r>
+      <w:r>
+        <w:rPr>
+          <w:webHidden/>
+        </w:rPr>
+        <w:tab/>
+      </w:r>
+      <w:r>
+        <w:rPr>
+          <w:webHidden/>
+        </w:rPr>
+        <w:fldChar w:fldCharType="begin"/>
+      </w:r>
+      <w:r>
+        <w:rPr>
+          <w:webHidden/>
+        </w:rPr>
+        <w:instrText xml:space="preserve"> PAGEREF _Toc164626910 \h </w:instrText>
+      </w:r>
+      <w:r>
+        <w:rPr>
+          <w:webHidden/>
+        </w:rPr>
+      </w:r>
+      <w:r>
+        <w:rPr>
+          <w:webHidden/>
+        </w:rPr>
+        <w:fldChar w:fldCharType="separate"/>
+      </w:r>
+      <w:r>
+        <w:rPr>
+          <w:webHidden/>
+        </w:rPr>
+        <w:t>5</w:t>
+      </w:r>
+      <w:r>
+        <w:rPr>
+          <w:webHidden/>
+        </w:rPr>
+        <w:fldChar w:fldCharType="end"/>
+      </w:r>
+    </w:p>
+    <w:p>
+      <w:pPr>
+        <w:pStyle w:val="TOC3"/>
+        <w:rPr>
+          <w:rFonts w:asciiTheme="minorHAnsi" w:eastAsiaTheme="minorEastAsia" w:hAnsiTheme="minorHAnsi" w:cstheme="minorBidi"/>
+          <w:iCs w:val="0"/>
+          <w:kern w:val="2"/>
+          <w:lang w:val="en-US"/>
+          <w14:ligatures w14:val="standardContextual"/>
+        </w:rPr>
+      </w:pPr>
+      <w:r>
+        <w:t>1.5.1</w:t>
+      </w:r>
+      <w:r>
+        <w:rPr>
+          <w:rFonts w:asciiTheme="minorHAnsi" w:eastAsiaTheme="minorEastAsia" w:hAnsiTheme="minorHAnsi" w:cstheme="minorBidi"/>
+          <w:iCs w:val="0"/>
+          <w:kern w:val="2"/>
+          <w:lang w:val="en-US"/>
+          <w14:ligatures w14:val="standardContextual"/>
+        </w:rPr>
+        <w:tab/>
+      </w:r>
+      <w:r>
+        <w:t>Verejné a súkromné IP adresy</w:t>
+      </w:r>
+      <w:r>
+        <w:rPr>
+          <w:webHidden/>
+        </w:rPr>
+        <w:tab/>
+      </w:r>
+      <w:r>
+        <w:rPr>
+          <w:webHidden/>
+        </w:rPr>
+        <w:fldChar w:fldCharType="begin"/>
+      </w:r>
+      <w:r>
+        <w:rPr>
+          <w:webHidden/>
+        </w:rPr>
+        <w:instrText xml:space="preserve"> PAGEREF _Toc164626911 \h </w:instrText>
+      </w:r>
+      <w:r>
+        <w:rPr>
+          <w:webHidden/>
+        </w:rPr>
+      </w:r>
+      <w:r>
+        <w:rPr>
+          <w:webHidden/>
+        </w:rPr>
+        <w:fldChar w:fldCharType="separate"/>
+      </w:r>
+      <w:r>
+        <w:rPr>
+          <w:webHidden/>
+        </w:rPr>
+        <w:t>5</w:t>
       </w:r>
       <w:r>
         <w:rPr>
@@ -717,7 +1098,7 @@
         <w:tab/>
       </w:r>
       <w:r>
-        <w:t>Subnetting</w:t>
+        <w:t>DHCP</w:t>
       </w:r>
       <w:r>
         <w:rPr>
@@ -735,7 +1116,7 @@
         <w:rPr>
           <w:webHidden/>
         </w:rPr>
-        <w:instrText xml:space="preserve"> PAGEREF _Toc164617132 \h </w:instrText>
+        <w:instrText xml:space="preserve"> PAGEREF _Toc164626912 \h </w:instrText>
       </w:r>
       <w:r>
         <w:rPr>
@@ -752,7 +1133,7 @@
         <w:rPr>
           <w:webHidden/>
         </w:rPr>
-        <w:t>5</w:t>
+        <w:t>6</w:t>
       </w:r>
       <w:r>
         <w:rPr>
@@ -804,7 +1185,7 @@
         <w:rPr>
           <w:webHidden/>
         </w:rPr>
-        <w:instrText xml:space="preserve"> PAGEREF _Toc164617133 \h </w:instrText>
+        <w:instrText xml:space="preserve"> PAGEREF _Toc164626913 \h </w:instrText>
       </w:r>
       <w:r>
         <w:rPr>
@@ -821,7 +1202,7 @@
         <w:rPr>
           <w:webHidden/>
         </w:rPr>
-        <w:t>5</w:t>
+        <w:t>6</w:t>
       </w:r>
       <w:r>
         <w:rPr>
@@ -855,7 +1236,7 @@
         <w:tab/>
       </w:r>
       <w:r>
-        <w:t>Funkcie subnetu</w:t>
+        <w:t>Ako DHCP funguje</w:t>
       </w:r>
       <w:r>
         <w:rPr>
@@ -873,7 +1254,7 @@
         <w:rPr>
           <w:webHidden/>
         </w:rPr>
-        <w:instrText xml:space="preserve"> PAGEREF _Toc164617134 \h </w:instrText>
+        <w:instrText xml:space="preserve"> PAGEREF _Toc164626914 \h </w:instrText>
       </w:r>
       <w:r>
         <w:rPr>
@@ -890,7 +1271,7 @@
         <w:rPr>
           <w:webHidden/>
         </w:rPr>
-        <w:t>5</w:t>
+        <w:t>6</w:t>
       </w:r>
       <w:r>
         <w:rPr>
@@ -924,7 +1305,7 @@
         <w:tab/>
       </w:r>
       <w:r>
-        <w:t>Funkcie routru</w:t>
+        <w:t>Výhody DHCP</w:t>
       </w:r>
       <w:r>
         <w:rPr>
@@ -942,7 +1323,7 @@
         <w:rPr>
           <w:webHidden/>
         </w:rPr>
-        <w:instrText xml:space="preserve"> PAGEREF _Toc164617135 \h </w:instrText>
+        <w:instrText xml:space="preserve"> PAGEREF _Toc164626915 \h </w:instrText>
       </w:r>
       <w:r>
         <w:rPr>
@@ -959,7 +1340,76 @@
         <w:rPr>
           <w:webHidden/>
         </w:rPr>
-        <w:t>5</w:t>
+        <w:t>6</w:t>
+      </w:r>
+      <w:r>
+        <w:rPr>
+          <w:webHidden/>
+        </w:rPr>
+        <w:fldChar w:fldCharType="end"/>
+      </w:r>
+    </w:p>
+    <w:p>
+      <w:pPr>
+        <w:pStyle w:val="TOC2"/>
+        <w:rPr>
+          <w:rFonts w:asciiTheme="minorHAnsi" w:eastAsiaTheme="minorEastAsia" w:hAnsiTheme="minorHAnsi" w:cstheme="minorBidi"/>
+          <w:kern w:val="2"/>
+          <w:szCs w:val="24"/>
+          <w:lang w:val="en-US"/>
+          <w14:ligatures w14:val="standardContextual"/>
+        </w:rPr>
+      </w:pPr>
+      <w:r>
+        <w:t>2.4</w:t>
+      </w:r>
+      <w:r>
+        <w:rPr>
+          <w:rFonts w:asciiTheme="minorHAnsi" w:eastAsiaTheme="minorEastAsia" w:hAnsiTheme="minorHAnsi" w:cstheme="minorBidi"/>
+          <w:kern w:val="2"/>
+          <w:szCs w:val="24"/>
+          <w:lang w:val="en-US"/>
+          <w14:ligatures w14:val="standardContextual"/>
+        </w:rPr>
+        <w:tab/>
+      </w:r>
+      <w:r>
+        <w:t>Nevýhody DHCP</w:t>
+      </w:r>
+      <w:r>
+        <w:rPr>
+          <w:webHidden/>
+        </w:rPr>
+        <w:tab/>
+      </w:r>
+      <w:r>
+        <w:rPr>
+          <w:webHidden/>
+        </w:rPr>
+        <w:fldChar w:fldCharType="begin"/>
+      </w:r>
+      <w:r>
+        <w:rPr>
+          <w:webHidden/>
+        </w:rPr>
+        <w:instrText xml:space="preserve"> PAGEREF _Toc164626916 \h </w:instrText>
+      </w:r>
+      <w:r>
+        <w:rPr>
+          <w:webHidden/>
+        </w:rPr>
+      </w:r>
+      <w:r>
+        <w:rPr>
+          <w:webHidden/>
+        </w:rPr>
+        <w:fldChar w:fldCharType="separate"/>
+      </w:r>
+      <w:r>
+        <w:rPr>
+          <w:webHidden/>
+        </w:rPr>
+        <w:t>6</w:t>
       </w:r>
       <w:r>
         <w:rPr>
@@ -997,7 +1447,7 @@
         <w:tab/>
       </w:r>
       <w:r>
-        <w:t>Ilustrácie, tabuľky, rovnice</w:t>
+        <w:t>Subnetting</w:t>
       </w:r>
       <w:r>
         <w:rPr>
@@ -1015,7 +1465,7 @@
         <w:rPr>
           <w:webHidden/>
         </w:rPr>
-        <w:instrText xml:space="preserve"> PAGEREF _Toc164617136 \h </w:instrText>
+        <w:instrText xml:space="preserve"> PAGEREF _Toc164626917 \h </w:instrText>
       </w:r>
       <w:r>
         <w:rPr>
@@ -1032,7 +1482,7 @@
         <w:rPr>
           <w:webHidden/>
         </w:rPr>
-        <w:t>6</w:t>
+        <w:t>7</w:t>
       </w:r>
       <w:r>
         <w:rPr>
@@ -1066,7 +1516,7 @@
         <w:tab/>
       </w:r>
       <w:r>
-        <w:t>Ilustrácie</w:t>
+        <w:t>Zhrnutie</w:t>
       </w:r>
       <w:r>
         <w:rPr>
@@ -1084,7 +1534,7 @@
         <w:rPr>
           <w:webHidden/>
         </w:rPr>
-        <w:instrText xml:space="preserve"> PAGEREF _Toc164617137 \h </w:instrText>
+        <w:instrText xml:space="preserve"> PAGEREF _Toc164626918 \h </w:instrText>
       </w:r>
       <w:r>
         <w:rPr>
@@ -1101,7 +1551,214 @@
         <w:rPr>
           <w:webHidden/>
         </w:rPr>
-        <w:t>6</w:t>
+        <w:t>7</w:t>
+      </w:r>
+      <w:r>
+        <w:rPr>
+          <w:webHidden/>
+        </w:rPr>
+        <w:fldChar w:fldCharType="end"/>
+      </w:r>
+    </w:p>
+    <w:p>
+      <w:pPr>
+        <w:pStyle w:val="TOC2"/>
+        <w:rPr>
+          <w:rFonts w:asciiTheme="minorHAnsi" w:eastAsiaTheme="minorEastAsia" w:hAnsiTheme="minorHAnsi" w:cstheme="minorBidi"/>
+          <w:kern w:val="2"/>
+          <w:szCs w:val="24"/>
+          <w:lang w:val="en-US"/>
+          <w14:ligatures w14:val="standardContextual"/>
+        </w:rPr>
+      </w:pPr>
+      <w:r>
+        <w:t>3.2</w:t>
+      </w:r>
+      <w:r>
+        <w:rPr>
+          <w:rFonts w:asciiTheme="minorHAnsi" w:eastAsiaTheme="minorEastAsia" w:hAnsiTheme="minorHAnsi" w:cstheme="minorBidi"/>
+          <w:kern w:val="2"/>
+          <w:szCs w:val="24"/>
+          <w:lang w:val="en-US"/>
+          <w14:ligatures w14:val="standardContextual"/>
+        </w:rPr>
+        <w:tab/>
+      </w:r>
+      <w:r>
+        <w:t>Funkcie subnetu</w:t>
+      </w:r>
+      <w:r>
+        <w:rPr>
+          <w:webHidden/>
+        </w:rPr>
+        <w:tab/>
+      </w:r>
+      <w:r>
+        <w:rPr>
+          <w:webHidden/>
+        </w:rPr>
+        <w:fldChar w:fldCharType="begin"/>
+      </w:r>
+      <w:r>
+        <w:rPr>
+          <w:webHidden/>
+        </w:rPr>
+        <w:instrText xml:space="preserve"> PAGEREF _Toc164626919 \h </w:instrText>
+      </w:r>
+      <w:r>
+        <w:rPr>
+          <w:webHidden/>
+        </w:rPr>
+      </w:r>
+      <w:r>
+        <w:rPr>
+          <w:webHidden/>
+        </w:rPr>
+        <w:fldChar w:fldCharType="separate"/>
+      </w:r>
+      <w:r>
+        <w:rPr>
+          <w:webHidden/>
+        </w:rPr>
+        <w:t>7</w:t>
+      </w:r>
+      <w:r>
+        <w:rPr>
+          <w:webHidden/>
+        </w:rPr>
+        <w:fldChar w:fldCharType="end"/>
+      </w:r>
+    </w:p>
+    <w:p>
+      <w:pPr>
+        <w:pStyle w:val="TOC2"/>
+        <w:rPr>
+          <w:rFonts w:asciiTheme="minorHAnsi" w:eastAsiaTheme="minorEastAsia" w:hAnsiTheme="minorHAnsi" w:cstheme="minorBidi"/>
+          <w:kern w:val="2"/>
+          <w:szCs w:val="24"/>
+          <w:lang w:val="en-US"/>
+          <w14:ligatures w14:val="standardContextual"/>
+        </w:rPr>
+      </w:pPr>
+      <w:r>
+        <w:t>3.3</w:t>
+      </w:r>
+      <w:r>
+        <w:rPr>
+          <w:rFonts w:asciiTheme="minorHAnsi" w:eastAsiaTheme="minorEastAsia" w:hAnsiTheme="minorHAnsi" w:cstheme="minorBidi"/>
+          <w:kern w:val="2"/>
+          <w:szCs w:val="24"/>
+          <w:lang w:val="en-US"/>
+          <w14:ligatures w14:val="standardContextual"/>
+        </w:rPr>
+        <w:tab/>
+      </w:r>
+      <w:r>
+        <w:t>Funkcie routru</w:t>
+      </w:r>
+      <w:r>
+        <w:rPr>
+          <w:webHidden/>
+        </w:rPr>
+        <w:tab/>
+      </w:r>
+      <w:r>
+        <w:rPr>
+          <w:webHidden/>
+        </w:rPr>
+        <w:fldChar w:fldCharType="begin"/>
+      </w:r>
+      <w:r>
+        <w:rPr>
+          <w:webHidden/>
+        </w:rPr>
+        <w:instrText xml:space="preserve"> PAGEREF _Toc164626920 \h </w:instrText>
+      </w:r>
+      <w:r>
+        <w:rPr>
+          <w:webHidden/>
+        </w:rPr>
+      </w:r>
+      <w:r>
+        <w:rPr>
+          <w:webHidden/>
+        </w:rPr>
+        <w:fldChar w:fldCharType="separate"/>
+      </w:r>
+      <w:r>
+        <w:rPr>
+          <w:webHidden/>
+        </w:rPr>
+        <w:t>7</w:t>
+      </w:r>
+      <w:r>
+        <w:rPr>
+          <w:webHidden/>
+        </w:rPr>
+        <w:fldChar w:fldCharType="end"/>
+      </w:r>
+    </w:p>
+    <w:p>
+      <w:pPr>
+        <w:pStyle w:val="TOC2"/>
+        <w:rPr>
+          <w:rFonts w:asciiTheme="minorHAnsi" w:eastAsiaTheme="minorEastAsia" w:hAnsiTheme="minorHAnsi" w:cstheme="minorBidi"/>
+          <w:kern w:val="2"/>
+          <w:szCs w:val="24"/>
+          <w:lang w:val="en-US"/>
+          <w14:ligatures w14:val="standardContextual"/>
+        </w:rPr>
+      </w:pPr>
+      <w:r>
+        <w:t>3.4</w:t>
+      </w:r>
+      <w:r>
+        <w:rPr>
+          <w:rFonts w:asciiTheme="minorHAnsi" w:eastAsiaTheme="minorEastAsia" w:hAnsiTheme="minorHAnsi" w:cstheme="minorBidi"/>
+          <w:kern w:val="2"/>
+          <w:szCs w:val="24"/>
+          <w:lang w:val="en-US"/>
+          <w14:ligatures w14:val="standardContextual"/>
+        </w:rPr>
+        <w:tab/>
+      </w:r>
+      <w:r>
+        <w:t>Výhody subnettingu</w:t>
+      </w:r>
+      <w:r>
+        <w:rPr>
+          <w:webHidden/>
+        </w:rPr>
+        <w:tab/>
+      </w:r>
+      <w:r>
+        <w:rPr>
+          <w:webHidden/>
+        </w:rPr>
+        <w:fldChar w:fldCharType="begin"/>
+      </w:r>
+      <w:r>
+        <w:rPr>
+          <w:webHidden/>
+        </w:rPr>
+        <w:instrText xml:space="preserve"> PAGEREF _Toc164626921 \h </w:instrText>
+      </w:r>
+      <w:r>
+        <w:rPr>
+          <w:webHidden/>
+        </w:rPr>
+      </w:r>
+      <w:r>
+        <w:rPr>
+          <w:webHidden/>
+        </w:rPr>
+        <w:fldChar w:fldCharType="separate"/>
+      </w:r>
+      <w:r>
+        <w:rPr>
+          <w:webHidden/>
+        </w:rPr>
+        <w:t>7</w:t>
       </w:r>
       <w:r>
         <w:rPr>
@@ -1139,7 +1796,7 @@
         <w:tab/>
       </w:r>
       <w:r>
-        <w:t>Záver</w:t>
+        <w:t>Ilustrácie, tabuľky, rovnice</w:t>
       </w:r>
       <w:r>
         <w:rPr>
@@ -1157,7 +1814,7 @@
         <w:rPr>
           <w:webHidden/>
         </w:rPr>
-        <w:instrText xml:space="preserve"> PAGEREF _Toc164617138 \h </w:instrText>
+        <w:instrText xml:space="preserve"> PAGEREF _Toc164626922 \h </w:instrText>
       </w:r>
       <w:r>
         <w:rPr>
@@ -1174,7 +1831,76 @@
         <w:rPr>
           <w:webHidden/>
         </w:rPr>
-        <w:t>7</w:t>
+        <w:t>8</w:t>
+      </w:r>
+      <w:r>
+        <w:rPr>
+          <w:webHidden/>
+        </w:rPr>
+        <w:fldChar w:fldCharType="end"/>
+      </w:r>
+    </w:p>
+    <w:p>
+      <w:pPr>
+        <w:pStyle w:val="TOC2"/>
+        <w:rPr>
+          <w:rFonts w:asciiTheme="minorHAnsi" w:eastAsiaTheme="minorEastAsia" w:hAnsiTheme="minorHAnsi" w:cstheme="minorBidi"/>
+          <w:kern w:val="2"/>
+          <w:szCs w:val="24"/>
+          <w:lang w:val="en-US"/>
+          <w14:ligatures w14:val="standardContextual"/>
+        </w:rPr>
+      </w:pPr>
+      <w:r>
+        <w:t>4.1</w:t>
+      </w:r>
+      <w:r>
+        <w:rPr>
+          <w:rFonts w:asciiTheme="minorHAnsi" w:eastAsiaTheme="minorEastAsia" w:hAnsiTheme="minorHAnsi" w:cstheme="minorBidi"/>
+          <w:kern w:val="2"/>
+          <w:szCs w:val="24"/>
+          <w:lang w:val="en-US"/>
+          <w14:ligatures w14:val="standardContextual"/>
+        </w:rPr>
+        <w:tab/>
+      </w:r>
+      <w:r>
+        <w:t>Ilustrácie</w:t>
+      </w:r>
+      <w:r>
+        <w:rPr>
+          <w:webHidden/>
+        </w:rPr>
+        <w:tab/>
+      </w:r>
+      <w:r>
+        <w:rPr>
+          <w:webHidden/>
+        </w:rPr>
+        <w:fldChar w:fldCharType="begin"/>
+      </w:r>
+      <w:r>
+        <w:rPr>
+          <w:webHidden/>
+        </w:rPr>
+        <w:instrText xml:space="preserve"> PAGEREF _Toc164626923 \h </w:instrText>
+      </w:r>
+      <w:r>
+        <w:rPr>
+          <w:webHidden/>
+        </w:rPr>
+      </w:r>
+      <w:r>
+        <w:rPr>
+          <w:webHidden/>
+        </w:rPr>
+        <w:fldChar w:fldCharType="separate"/>
+      </w:r>
+      <w:r>
+        <w:rPr>
+          <w:webHidden/>
+        </w:rPr>
+        <w:t>8</w:t>
       </w:r>
       <w:r>
         <w:rPr>
@@ -1197,6 +1923,79 @@
         </w:rPr>
       </w:pPr>
       <w:r>
+        <w:t>5</w:t>
+      </w:r>
+      <w:r>
+        <w:rPr>
+          <w:rFonts w:asciiTheme="minorHAnsi" w:eastAsiaTheme="minorEastAsia" w:hAnsiTheme="minorHAnsi" w:cstheme="minorBidi"/>
+          <w:b w:val="0"/>
+          <w:bCs w:val="0"/>
+          <w:kern w:val="2"/>
+          <w:szCs w:val="24"/>
+          <w:lang w:val="en-US"/>
+          <w14:ligatures w14:val="standardContextual"/>
+        </w:rPr>
+        <w:tab/>
+      </w:r>
+      <w:r>
+        <w:t>Záver</w:t>
+      </w:r>
+      <w:r>
+        <w:rPr>
+          <w:webHidden/>
+        </w:rPr>
+        <w:tab/>
+      </w:r>
+      <w:r>
+        <w:rPr>
+          <w:webHidden/>
+        </w:rPr>
+        <w:fldChar w:fldCharType="begin"/>
+      </w:r>
+      <w:r>
+        <w:rPr>
+          <w:webHidden/>
+        </w:rPr>
+        <w:instrText xml:space="preserve"> PAGEREF _Toc164626924 \h </w:instrText>
+      </w:r>
+      <w:r>
+        <w:rPr>
+          <w:webHidden/>
+        </w:rPr>
+      </w:r>
+      <w:r>
+        <w:rPr>
+          <w:webHidden/>
+        </w:rPr>
+        <w:fldChar w:fldCharType="separate"/>
+      </w:r>
+      <w:r>
+        <w:rPr>
+          <w:webHidden/>
+        </w:rPr>
+        <w:t>9</w:t>
+      </w:r>
+      <w:r>
+        <w:rPr>
+          <w:webHidden/>
+        </w:rPr>
+        <w:fldChar w:fldCharType="end"/>
+      </w:r>
+    </w:p>
+    <w:p>
+      <w:pPr>
+        <w:pStyle w:val="TOC1"/>
+        <w:rPr>
+          <w:rFonts w:asciiTheme="minorHAnsi" w:eastAsiaTheme="minorEastAsia" w:hAnsiTheme="minorHAnsi" w:cstheme="minorBidi"/>
+          <w:b w:val="0"/>
+          <w:bCs w:val="0"/>
+          <w:kern w:val="2"/>
+          <w:szCs w:val="24"/>
+          <w:lang w:val="en-US"/>
+          <w14:ligatures w14:val="standardContextual"/>
+        </w:rPr>
+      </w:pPr>
+      <w:r>
         <w:t>Zoznam použitej literatúry</w:t>
       </w:r>
       <w:r>
@@ -1215,7 +2014,7 @@
         <w:rPr>
           <w:webHidden/>
         </w:rPr>
-        <w:instrText xml:space="preserve"> PAGEREF _Toc164617139 \h </w:instrText>
+        <w:instrText xml:space="preserve"> PAGEREF _Toc164626925 \h </w:instrText>
       </w:r>
       <w:r>
         <w:rPr>
@@ -1232,7 +2031,7 @@
         <w:rPr>
           <w:webHidden/>
         </w:rPr>
-        <w:t>8</w:t>
+        <w:t>10</w:t>
       </w:r>
       <w:r>
         <w:rPr>
@@ -1284,32 +2083,11 @@
           <w:color w:val="A6A6A6"/>
         </w:rPr>
       </w:pPr>
-      <w:bookmarkStart w:id="2" w:name="_Toc164617126"/>
+      <w:bookmarkStart w:id="2" w:name="_Toc164626900"/>
       <w:bookmarkEnd w:id="0"/>
       <w:r>
         <w:lastRenderedPageBreak/>
         <w:t>Anotácia</w:t>
-      </w:r>
-      <w:r>
-        <w:t xml:space="preserve"> </w:t>
-      </w:r>
-      <w:r>
-        <w:rPr>
-          <w:color w:val="A6A6A6"/>
-        </w:rPr>
-        <w:t>(štýl Nadpis Kapitoly</w:t>
-      </w:r>
-      <w:r>
-        <w:rPr>
-          <w:color w:val="A6A6A6"/>
-        </w:rPr>
-        <w:t>, bez čísla</w:t>
-      </w:r>
-      <w:r>
-        <w:rPr>
-          <w:color w:val="A6A6A6"/>
-        </w:rPr>
-        <w:t>)</w:t>
       </w:r>
       <w:bookmarkEnd w:id="2"/>
     </w:p>
@@ -1418,18 +2196,22 @@
       <w:pPr>
         <w:pStyle w:val="NadpisKapitoly"/>
       </w:pPr>
+      <w:bookmarkStart w:id="3" w:name="_Toc164626901"/>
       <w:r>
         <w:lastRenderedPageBreak/>
         <w:t>TCP/IP</w:t>
       </w:r>
+      <w:bookmarkEnd w:id="3"/>
     </w:p>
     <w:p>
       <w:pPr>
         <w:pStyle w:val="PodNadpisKapitoly"/>
       </w:pPr>
+      <w:bookmarkStart w:id="4" w:name="_Toc164626902"/>
       <w:r>
         <w:t>Zhrnutie</w:t>
       </w:r>
+      <w:bookmarkEnd w:id="4"/>
     </w:p>
     <w:p>
       <w:pPr>
@@ -1467,9 +2249,11 @@
       <w:pPr>
         <w:pStyle w:val="PodNadpisKapitoly"/>
       </w:pPr>
+      <w:bookmarkStart w:id="5" w:name="_Toc164626903"/>
       <w:r>
         <w:t>Funkcie TCP/IP</w:t>
       </w:r>
+      <w:bookmarkEnd w:id="5"/>
     </w:p>
     <w:p>
       <w:pPr>
@@ -1489,9 +2273,11 @@
       <w:pPr>
         <w:pStyle w:val="PodNadpisKapitoly"/>
       </w:pPr>
+      <w:bookmarkStart w:id="6" w:name="_Toc164626904"/>
       <w:r>
         <w:t>Vrstvy TCP/IP</w:t>
       </w:r>
+      <w:bookmarkEnd w:id="6"/>
     </w:p>
     <w:p>
       <w:pPr>
@@ -1511,9 +2297,11 @@
       <w:pPr>
         <w:pStyle w:val="PodNadpiskapitoly3uroven"/>
       </w:pPr>
+      <w:bookmarkStart w:id="7" w:name="_Toc164626905"/>
       <w:r>
         <w:t>Aplikačná vrstva</w:t>
       </w:r>
+      <w:bookmarkEnd w:id="7"/>
     </w:p>
     <w:p>
       <w:pPr>
@@ -1533,9 +2321,11 @@
       <w:pPr>
         <w:pStyle w:val="PodNadpiskapitoly3uroven"/>
       </w:pPr>
+      <w:bookmarkStart w:id="8" w:name="_Toc164626906"/>
       <w:r>
         <w:t>Transportná vrstva</w:t>
       </w:r>
+      <w:bookmarkEnd w:id="8"/>
     </w:p>
     <w:p>
       <w:pPr>
@@ -1558,9 +2348,11 @@
       <w:pPr>
         <w:pStyle w:val="PodNadpiskapitoly3uroven"/>
       </w:pPr>
+      <w:bookmarkStart w:id="9" w:name="_Toc164626907"/>
       <w:r>
         <w:t>Internetová vrstva</w:t>
       </w:r>
+      <w:bookmarkEnd w:id="9"/>
     </w:p>
     <w:p>
       <w:pPr>
@@ -1574,10 +2366,12 @@
       <w:pPr>
         <w:pStyle w:val="PodNadpiskapitoly3uroven"/>
       </w:pPr>
+      <w:bookmarkStart w:id="10" w:name="_Toc164626908"/>
       <w:r>
         <w:lastRenderedPageBreak/>
         <w:t>Datalinková vrstva</w:t>
       </w:r>
+      <w:bookmarkEnd w:id="10"/>
     </w:p>
     <w:p>
       <w:pPr>
@@ -1594,9 +2388,11 @@
       <w:pPr>
         <w:pStyle w:val="PodNadpisKapitoly"/>
       </w:pPr>
+      <w:bookmarkStart w:id="11" w:name="_Toc164626909"/>
       <w:r>
         <w:t>MAC adresa</w:t>
       </w:r>
+      <w:bookmarkEnd w:id="11"/>
     </w:p>
     <w:p>
       <w:pPr>
@@ -1619,9 +2415,11 @@
       <w:pPr>
         <w:pStyle w:val="PodNadpisKapitoly"/>
       </w:pPr>
+      <w:bookmarkStart w:id="12" w:name="_Toc164626910"/>
       <w:r>
         <w:t>IP adresa</w:t>
       </w:r>
+      <w:bookmarkEnd w:id="12"/>
     </w:p>
     <w:p>
       <w:pPr>
@@ -1653,9 +2451,11 @@
       <w:pPr>
         <w:pStyle w:val="PodNadpiskapitoly3uroven"/>
       </w:pPr>
+      <w:bookmarkStart w:id="13" w:name="_Toc164626911"/>
       <w:r>
         <w:t>Verejné a súkromné IP adresy</w:t>
       </w:r>
+      <w:bookmarkEnd w:id="13"/>
     </w:p>
     <w:p>
       <w:pPr>
@@ -1675,22 +2475,22 @@
       <w:pPr>
         <w:pStyle w:val="NadpisKapitoly"/>
       </w:pPr>
-      <w:bookmarkStart w:id="3" w:name="_Toc164617127"/>
+      <w:bookmarkStart w:id="14" w:name="_Toc164626912"/>
       <w:r>
         <w:lastRenderedPageBreak/>
         <w:t>DHCP</w:t>
       </w:r>
-      <w:bookmarkEnd w:id="3"/>
+      <w:bookmarkEnd w:id="14"/>
     </w:p>
     <w:p>
       <w:pPr>
         <w:pStyle w:val="PodNadpisKapitoly"/>
       </w:pPr>
-      <w:bookmarkStart w:id="4" w:name="_Toc164617128"/>
+      <w:bookmarkStart w:id="15" w:name="_Toc164626913"/>
       <w:r>
         <w:t>Zhrnutie</w:t>
       </w:r>
-      <w:bookmarkEnd w:id="4"/>
+      <w:bookmarkEnd w:id="15"/>
     </w:p>
     <w:p>
       <w:pPr>
@@ -1731,11 +2531,11 @@
       <w:pPr>
         <w:pStyle w:val="PodNadpisKapitoly"/>
       </w:pPr>
-      <w:bookmarkStart w:id="5" w:name="_Toc164617129"/>
+      <w:bookmarkStart w:id="16" w:name="_Toc164626914"/>
       <w:r>
         <w:t>Ako DHCP funguje</w:t>
       </w:r>
-      <w:bookmarkEnd w:id="5"/>
+      <w:bookmarkEnd w:id="16"/>
     </w:p>
     <w:p>
       <w:pPr>
@@ -1764,11 +2564,11 @@
       <w:pPr>
         <w:pStyle w:val="PodNadpisKapitoly"/>
       </w:pPr>
-      <w:bookmarkStart w:id="6" w:name="_Toc164617130"/>
+      <w:bookmarkStart w:id="17" w:name="_Toc164626915"/>
       <w:r>
         <w:t>Výhody DHCP</w:t>
       </w:r>
-      <w:bookmarkEnd w:id="6"/>
+      <w:bookmarkEnd w:id="17"/>
     </w:p>
     <w:p>
       <w:pPr>
@@ -1782,11 +2582,11 @@
       <w:pPr>
         <w:pStyle w:val="PodNadpisKapitoly"/>
       </w:pPr>
-      <w:bookmarkStart w:id="7" w:name="_Toc164617131"/>
+      <w:bookmarkStart w:id="18" w:name="_Toc164626916"/>
       <w:r>
         <w:t>Nevýhody DHCP</w:t>
       </w:r>
-      <w:bookmarkEnd w:id="7"/>
+      <w:bookmarkEnd w:id="18"/>
     </w:p>
     <w:p>
       <w:pPr>
@@ -1803,22 +2603,22 @@
       <w:pPr>
         <w:pStyle w:val="NadpisKapitoly"/>
       </w:pPr>
-      <w:bookmarkStart w:id="8" w:name="_Toc164617132"/>
+      <w:bookmarkStart w:id="19" w:name="_Toc164626917"/>
       <w:r>
         <w:lastRenderedPageBreak/>
         <w:t>Subnetting</w:t>
       </w:r>
-      <w:bookmarkEnd w:id="8"/>
+      <w:bookmarkEnd w:id="19"/>
     </w:p>
     <w:p>
       <w:pPr>
         <w:pStyle w:val="PodNadpisKapitoly"/>
       </w:pPr>
-      <w:bookmarkStart w:id="9" w:name="_Toc164617133"/>
+      <w:bookmarkStart w:id="20" w:name="_Toc164626918"/>
       <w:r>
         <w:t>Zhrnutie</w:t>
       </w:r>
-      <w:bookmarkEnd w:id="9"/>
+      <w:bookmarkEnd w:id="20"/>
     </w:p>
     <w:p>
       <w:pPr>
@@ -1838,11 +2638,11 @@
       <w:pPr>
         <w:pStyle w:val="PodNadpisKapitoly"/>
       </w:pPr>
-      <w:bookmarkStart w:id="10" w:name="_Toc164617134"/>
+      <w:bookmarkStart w:id="21" w:name="_Toc164626919"/>
       <w:r>
         <w:t>Funkcie subnetu</w:t>
       </w:r>
-      <w:bookmarkEnd w:id="10"/>
+      <w:bookmarkEnd w:id="21"/>
     </w:p>
     <w:p>
       <w:pPr>
@@ -1868,7 +2668,7 @@
       <w:pPr>
         <w:pStyle w:val="PodNadpisKapitoly"/>
       </w:pPr>
-      <w:bookmarkStart w:id="11" w:name="_Toc164617135"/>
+      <w:bookmarkStart w:id="22" w:name="_Toc164626920"/>
       <w:r>
         <w:t>Fun</w:t>
       </w:r>
@@ -1878,7 +2678,7 @@
       <w:r>
         <w:t xml:space="preserve"> routru</w:t>
       </w:r>
-      <w:bookmarkEnd w:id="11"/>
+      <w:bookmarkEnd w:id="22"/>
       <w:r>
         <w:t xml:space="preserve"> </w:t>
       </w:r>
@@ -1914,9 +2714,11 @@
         <w:pStyle w:val="PodNadpisKapitoly"/>
         <w:jc w:val="left"/>
       </w:pPr>
+      <w:bookmarkStart w:id="23" w:name="_Toc164626921"/>
       <w:r>
         <w:t>Výhody subnettingu</w:t>
       </w:r>
+      <w:bookmarkEnd w:id="23"/>
     </w:p>
     <w:p>
       <w:pPr>
@@ -1940,12 +2742,12 @@
       <w:pPr>
         <w:pStyle w:val="NadpisKapitoly"/>
       </w:pPr>
-      <w:bookmarkStart w:id="12" w:name="_Toc164617136"/>
+      <w:bookmarkStart w:id="24" w:name="_Toc164626922"/>
       <w:r>
         <w:lastRenderedPageBreak/>
         <w:t>Ilustrácie, tabuľky, rovnice</w:t>
       </w:r>
-      <w:bookmarkEnd w:id="12"/>
+      <w:bookmarkEnd w:id="24"/>
     </w:p>
     <w:p>
       <w:pPr>
@@ -1959,15 +2761,15 @@
       <w:pPr>
         <w:pStyle w:val="PodNadpisKapitoly"/>
       </w:pPr>
-      <w:bookmarkStart w:id="13" w:name="_Ref101952800"/>
-      <w:bookmarkStart w:id="14" w:name="_Toc102191187"/>
-      <w:bookmarkStart w:id="15" w:name="_Toc164617137"/>
+      <w:bookmarkStart w:id="25" w:name="_Ref101952800"/>
+      <w:bookmarkStart w:id="26" w:name="_Toc102191187"/>
+      <w:bookmarkStart w:id="27" w:name="_Toc164626923"/>
       <w:r>
         <w:t>Ilustrácie</w:t>
       </w:r>
-      <w:bookmarkEnd w:id="13"/>
-      <w:bookmarkEnd w:id="14"/>
-      <w:bookmarkEnd w:id="15"/>
+      <w:bookmarkEnd w:id="25"/>
+      <w:bookmarkEnd w:id="26"/>
+      <w:bookmarkEnd w:id="27"/>
     </w:p>
     <w:p>
       <w:pPr>
@@ -2121,11 +2923,11 @@
           <w:color w:val="A6A6A6"/>
         </w:rPr>
       </w:pPr>
-      <w:bookmarkStart w:id="16" w:name="_Ref149718301"/>
-      <w:bookmarkStart w:id="17" w:name="_Toc150181788"/>
-      <w:bookmarkStart w:id="18" w:name="_Toc304224502"/>
-      <w:bookmarkStart w:id="19" w:name="_Toc304224593"/>
-      <w:bookmarkStart w:id="20" w:name="_Toc304224713"/>
+      <w:bookmarkStart w:id="28" w:name="_Ref149718301"/>
+      <w:bookmarkStart w:id="29" w:name="_Toc150181788"/>
+      <w:bookmarkStart w:id="30" w:name="_Toc304224502"/>
+      <w:bookmarkStart w:id="31" w:name="_Toc304224593"/>
+      <w:bookmarkStart w:id="32" w:name="_Toc304224713"/>
       <w:r>
         <w:t>Obr. </w:t>
       </w:r>
@@ -2150,11 +2952,11 @@
         </w:rPr>
         <w:fldChar w:fldCharType="end"/>
       </w:r>
-      <w:bookmarkEnd w:id="16"/>
+      <w:bookmarkEnd w:id="28"/>
       <w:r>
         <w:tab/>
       </w:r>
-      <w:bookmarkEnd w:id="17"/>
+      <w:bookmarkEnd w:id="29"/>
       <w:r>
         <w:t>Názov obrázka</w:t>
       </w:r>
@@ -2164,22 +2966,22 @@
         </w:rPr>
         <w:t xml:space="preserve"> (štýl Popis, Popiska-Caption)</w:t>
       </w:r>
-      <w:bookmarkEnd w:id="18"/>
-      <w:bookmarkEnd w:id="19"/>
-      <w:bookmarkEnd w:id="20"/>
+      <w:bookmarkEnd w:id="30"/>
+      <w:bookmarkEnd w:id="31"/>
+      <w:bookmarkEnd w:id="32"/>
     </w:p>
     <w:p>
       <w:pPr>
         <w:pStyle w:val="NadpisKapitoly"/>
       </w:pPr>
-      <w:bookmarkStart w:id="21" w:name="_Toc102191192"/>
-      <w:bookmarkStart w:id="22" w:name="_Toc164617138"/>
+      <w:bookmarkStart w:id="33" w:name="_Toc102191192"/>
+      <w:bookmarkStart w:id="34" w:name="_Toc164626924"/>
       <w:r>
         <w:lastRenderedPageBreak/>
         <w:t>Záver</w:t>
       </w:r>
-      <w:bookmarkEnd w:id="21"/>
-      <w:bookmarkEnd w:id="22"/>
+      <w:bookmarkEnd w:id="33"/>
+      <w:bookmarkEnd w:id="34"/>
     </w:p>
     <w:p>
       <w:pPr>
@@ -2203,14 +3005,14 @@
           <w:numId w:val="0"/>
         </w:numPr>
       </w:pPr>
-      <w:bookmarkStart w:id="23" w:name="_Toc102191193"/>
-      <w:bookmarkStart w:id="24" w:name="_Toc164617139"/>
+      <w:bookmarkStart w:id="35" w:name="_Toc102191193"/>
+      <w:bookmarkStart w:id="36" w:name="_Toc164626925"/>
       <w:r>
         <w:lastRenderedPageBreak/>
         <w:t>Zoznam použitej literatúry</w:t>
       </w:r>
-      <w:bookmarkEnd w:id="23"/>
-      <w:bookmarkEnd w:id="24"/>
+      <w:bookmarkEnd w:id="35"/>
+      <w:bookmarkEnd w:id="36"/>
     </w:p>
     <w:p>
       <w:pPr>

</xml_diff>